<commit_message>
iniciando porfolio web con bootstrap
</commit_message>
<xml_diff>
--- a/Bootstrap/Apuntes.docx
+++ b/Bootstrap/Apuntes.docx
@@ -1865,24 +1865,8 @@
       </w:r>
     </w:p>
     <w:p>
-      <w:pPr>
-        <w:rPr>
-          <w:lang w:val="es-419"/>
-        </w:rPr>
-      </w:pPr>
-      <w:proofErr w:type="spellStart"/>
-      <w:r>
-        <w:rPr>
-          <w:lang w:val="es-419"/>
-        </w:rPr>
-        <w:t>Ej</w:t>
-      </w:r>
-      <w:proofErr w:type="spellEnd"/>
-      <w:r>
-        <w:rPr>
-          <w:lang w:val="es-419"/>
-        </w:rPr>
-        <w:t>:</w:t>
+      <w:r>
+        <w:t>Ej:</w:t>
       </w:r>
     </w:p>
     <w:p>
@@ -3586,6 +3570,7 @@
           <w:color w:val="CCCCCC"/>
           <w:sz w:val="21"/>
           <w:szCs w:val="21"/>
+          <w:lang w:val="es-419"/>
         </w:rPr>
       </w:pPr>
       <w:r>
@@ -3603,6 +3588,7 @@
           <w:color w:val="808080"/>
           <w:sz w:val="21"/>
           <w:szCs w:val="21"/>
+          <w:lang w:val="es-419"/>
         </w:rPr>
         <w:t>&lt;/</w:t>
       </w:r>
@@ -3612,6 +3598,7 @@
           <w:color w:val="569CD6"/>
           <w:sz w:val="21"/>
           <w:szCs w:val="21"/>
+          <w:lang w:val="es-419"/>
         </w:rPr>
         <w:t>div</w:t>
       </w:r>
@@ -3621,6 +3608,7 @@
           <w:color w:val="808080"/>
           <w:sz w:val="21"/>
           <w:szCs w:val="21"/>
+          <w:lang w:val="es-419"/>
         </w:rPr>
         <w:t>&gt;</w:t>
       </w:r>
@@ -3634,32 +3622,38 @@
           <w:color w:val="CCCCCC"/>
           <w:sz w:val="21"/>
           <w:szCs w:val="21"/>
-        </w:rPr>
-      </w:pPr>
-      <w:r>
-        <w:rPr>
-          <w:rFonts w:ascii="Consolas" w:eastAsia="Times New Roman" w:hAnsi="Consolas" w:cs="Times New Roman"/>
-          <w:color w:val="808080"/>
-          <w:sz w:val="21"/>
-          <w:szCs w:val="21"/>
+          <w:lang w:val="es-419"/>
+        </w:rPr>
+      </w:pPr>
+      <w:r>
+        <w:rPr>
+          <w:rFonts w:ascii="Consolas" w:eastAsia="Times New Roman" w:hAnsi="Consolas" w:cs="Times New Roman"/>
+          <w:color w:val="808080"/>
+          <w:sz w:val="21"/>
+          <w:szCs w:val="21"/>
+          <w:lang w:val="es-419"/>
         </w:rPr>
         <w:t>&lt;/</w:t>
       </w:r>
+      <w:proofErr w:type="spellStart"/>
       <w:r>
         <w:rPr>
           <w:rFonts w:ascii="Consolas" w:eastAsia="Times New Roman" w:hAnsi="Consolas" w:cs="Times New Roman"/>
           <w:color w:val="569CD6"/>
           <w:sz w:val="21"/>
           <w:szCs w:val="21"/>
+          <w:lang w:val="es-419"/>
         </w:rPr>
         <w:t>body</w:t>
       </w:r>
-      <w:r>
-        <w:rPr>
-          <w:rFonts w:ascii="Consolas" w:eastAsia="Times New Roman" w:hAnsi="Consolas" w:cs="Times New Roman"/>
-          <w:color w:val="808080"/>
-          <w:sz w:val="21"/>
-          <w:szCs w:val="21"/>
+      <w:proofErr w:type="spellEnd"/>
+      <w:r>
+        <w:rPr>
+          <w:rFonts w:ascii="Consolas" w:eastAsia="Times New Roman" w:hAnsi="Consolas" w:cs="Times New Roman"/>
+          <w:color w:val="808080"/>
+          <w:sz w:val="21"/>
+          <w:szCs w:val="21"/>
+          <w:lang w:val="es-419"/>
         </w:rPr>
         <w:t>&gt;</w:t>
       </w:r>
@@ -3673,33 +3667,39 @@
           <w:color w:val="CCCCCC"/>
           <w:sz w:val="21"/>
           <w:szCs w:val="21"/>
-        </w:rPr>
-      </w:pPr>
-      <w:r>
-        <w:rPr>
-          <w:rFonts w:ascii="Consolas" w:eastAsia="Times New Roman" w:hAnsi="Consolas" w:cs="Times New Roman"/>
-          <w:color w:val="808080"/>
-          <w:sz w:val="21"/>
-          <w:szCs w:val="21"/>
+          <w:lang w:val="es-419"/>
+        </w:rPr>
+      </w:pPr>
+      <w:r>
+        <w:rPr>
+          <w:rFonts w:ascii="Consolas" w:eastAsia="Times New Roman" w:hAnsi="Consolas" w:cs="Times New Roman"/>
+          <w:color w:val="808080"/>
+          <w:sz w:val="21"/>
+          <w:szCs w:val="21"/>
+          <w:lang w:val="es-419"/>
         </w:rPr>
         <w:lastRenderedPageBreak/>
         <w:t>&lt;/</w:t>
       </w:r>
+      <w:proofErr w:type="spellStart"/>
       <w:r>
         <w:rPr>
           <w:rFonts w:ascii="Consolas" w:eastAsia="Times New Roman" w:hAnsi="Consolas" w:cs="Times New Roman"/>
           <w:color w:val="569CD6"/>
           <w:sz w:val="21"/>
           <w:szCs w:val="21"/>
+          <w:lang w:val="es-419"/>
         </w:rPr>
         <w:t>html</w:t>
       </w:r>
-      <w:r>
-        <w:rPr>
-          <w:rFonts w:ascii="Consolas" w:eastAsia="Times New Roman" w:hAnsi="Consolas" w:cs="Times New Roman"/>
-          <w:color w:val="808080"/>
-          <w:sz w:val="21"/>
-          <w:szCs w:val="21"/>
+      <w:proofErr w:type="spellEnd"/>
+      <w:r>
+        <w:rPr>
+          <w:rFonts w:ascii="Consolas" w:eastAsia="Times New Roman" w:hAnsi="Consolas" w:cs="Times New Roman"/>
+          <w:color w:val="808080"/>
+          <w:sz w:val="21"/>
+          <w:szCs w:val="21"/>
+          <w:lang w:val="es-419"/>
         </w:rPr>
         <w:t>&gt;</w:t>
       </w:r>
@@ -3708,21 +3708,37 @@
       <w:pPr>
         <w:rPr>
           <w:b/>
-        </w:rPr>
-      </w:pPr>
-      <w:r>
+          <w:lang w:val="es-419"/>
+        </w:rPr>
+      </w:pPr>
+      <w:r>
+        <w:rPr>
+          <w:lang w:val="es-419"/>
+        </w:rPr>
         <w:t>Q</w:t>
       </w:r>
       <w:r>
+        <w:rPr>
+          <w:lang w:val="es-419"/>
+        </w:rPr>
         <w:t>uedarí</w:t>
       </w:r>
       <w:r>
+        <w:rPr>
+          <w:lang w:val="es-419"/>
+        </w:rPr>
         <w:t xml:space="preserve">a </w:t>
       </w:r>
       <w:r>
+        <w:rPr>
+          <w:lang w:val="es-419"/>
+        </w:rPr>
         <w:t>así</w:t>
       </w:r>
       <w:r>
+        <w:rPr>
+          <w:lang w:val="es-419"/>
+        </w:rPr>
         <w:t>:</w:t>
       </w:r>
     </w:p>
@@ -3810,7 +3826,6 @@
           <w:b/>
           <w:sz w:val="28"/>
           <w:szCs w:val="28"/>
-          <w:lang w:val="es-419"/>
         </w:rPr>
       </w:pPr>
       <w:r>
@@ -3818,7 +3833,6 @@
           <w:b/>
           <w:sz w:val="28"/>
           <w:szCs w:val="28"/>
-          <w:lang w:val="es-419"/>
         </w:rPr>
         <w:t>Los CONTENEDORES RESPONSIVE:</w:t>
       </w:r>
@@ -4514,30 +4528,1539 @@
         <w:rPr>
           <w:lang w:val="es-419"/>
         </w:rPr>
-        <w:t>-</w:t>
+        <w:t>-reverse</w:t>
+      </w:r>
+    </w:p>
+    <w:p>
+      <w:pPr>
+        <w:rPr>
+          <w:lang w:val="es-419"/>
+        </w:rPr>
+      </w:pPr>
+    </w:p>
+    <w:p>
+      <w:pPr>
+        <w:rPr>
+          <w:lang w:val="es-419"/>
+        </w:rPr>
+      </w:pPr>
+    </w:p>
+    <w:p>
+      <w:pPr>
+        <w:rPr>
+          <w:lang w:val="es-419"/>
+        </w:rPr>
+      </w:pPr>
+      <w:proofErr w:type="spellStart"/>
+      <w:r>
+        <w:rPr>
+          <w:lang w:val="es-419"/>
+        </w:rPr>
+        <w:t>justify-</w:t>
+      </w:r>
+      <w:proofErr w:type="gramStart"/>
+      <w:r>
+        <w:rPr>
+          <w:lang w:val="es-419"/>
+        </w:rPr>
+        <w:t>content</w:t>
+      </w:r>
+      <w:proofErr w:type="spellEnd"/>
+      <w:r>
+        <w:rPr>
+          <w:lang w:val="es-419"/>
+        </w:rPr>
+        <w:t xml:space="preserve"> :</w:t>
+      </w:r>
+      <w:proofErr w:type="gramEnd"/>
+      <w:r>
+        <w:rPr>
+          <w:lang w:val="es-419"/>
+        </w:rPr>
+        <w:t xml:space="preserve"> como se distribuyen los elementos en el eje principal depende de los 4 anteriores.</w:t>
+      </w:r>
+    </w:p>
+    <w:p>
+      <w:pPr>
+        <w:rPr>
+          <w:lang w:val="es-419"/>
+        </w:rPr>
+      </w:pPr>
+      <w:proofErr w:type="spellStart"/>
+      <w:r>
+        <w:rPr>
+          <w:lang w:val="es-419"/>
+        </w:rPr>
+        <w:t>Align-</w:t>
+      </w:r>
+      <w:proofErr w:type="gramStart"/>
+      <w:r>
+        <w:rPr>
+          <w:lang w:val="es-419"/>
+        </w:rPr>
+        <w:t>items</w:t>
+      </w:r>
+      <w:proofErr w:type="spellEnd"/>
+      <w:r>
+        <w:rPr>
+          <w:lang w:val="es-419"/>
+        </w:rPr>
+        <w:t xml:space="preserve"> :</w:t>
+      </w:r>
+      <w:proofErr w:type="gramEnd"/>
+      <w:r>
+        <w:rPr>
+          <w:lang w:val="es-419"/>
+        </w:rPr>
+        <w:t xml:space="preserve"> </w:t>
+      </w:r>
+      <w:proofErr w:type="spellStart"/>
+      <w:r>
+        <w:rPr>
+          <w:lang w:val="es-419"/>
+        </w:rPr>
+        <w:t>difine</w:t>
+      </w:r>
+      <w:proofErr w:type="spellEnd"/>
+      <w:r>
+        <w:rPr>
+          <w:lang w:val="es-419"/>
+        </w:rPr>
+        <w:t xml:space="preserve"> como se distribuyen los elementos en el eje secundario.</w:t>
+      </w:r>
+    </w:p>
+    <w:p>
+      <w:pPr>
+        <w:rPr>
+          <w:lang w:val="es-419"/>
+        </w:rPr>
+      </w:pPr>
+    </w:p>
+    <w:p>
+      <w:pPr>
+        <w:rPr>
+          <w:b/>
+          <w:sz w:val="28"/>
+          <w:szCs w:val="28"/>
+          <w:lang w:val="es-419"/>
+        </w:rPr>
+      </w:pPr>
+      <w:r>
+        <w:rPr>
+          <w:b/>
+          <w:sz w:val="28"/>
+          <w:szCs w:val="28"/>
+          <w:lang w:val="es-419"/>
+        </w:rPr>
+        <w:t>*METADATOS*</w:t>
+      </w:r>
+    </w:p>
+    <w:p>
+      <w:pPr>
+        <w:rPr>
+          <w:lang w:val="es-419"/>
+        </w:rPr>
+      </w:pPr>
+      <w:r>
+        <w:rPr>
+          <w:lang w:val="es-419"/>
+        </w:rPr>
+        <w:t xml:space="preserve">Un metadato es la codificación de los caracteres que se indica con el atributo </w:t>
+      </w:r>
+      <w:proofErr w:type="spellStart"/>
+      <w:r>
+        <w:rPr>
+          <w:lang w:val="es-419"/>
+        </w:rPr>
+        <w:t>charset</w:t>
+      </w:r>
+      <w:proofErr w:type="spellEnd"/>
+      <w:proofErr w:type="gramStart"/>
+      <w:r>
+        <w:rPr>
+          <w:lang w:val="es-419"/>
+        </w:rPr>
+        <w:t>=”utf</w:t>
+      </w:r>
+      <w:proofErr w:type="gramEnd"/>
+      <w:r>
+        <w:rPr>
+          <w:lang w:val="es-419"/>
+        </w:rPr>
+        <w:t>-8”</w:t>
+      </w:r>
+    </w:p>
+    <w:p>
+      <w:pPr>
+        <w:shd w:val="clear" w:color="auto" w:fill="1F1F1F"/>
+        <w:spacing w:after="0" w:line="285" w:lineRule="atLeast"/>
+        <w:rPr>
+          <w:rFonts w:ascii="Consolas" w:eastAsia="Times New Roman" w:hAnsi="Consolas" w:cs="Times New Roman"/>
+          <w:color w:val="CCCCCC"/>
+          <w:sz w:val="21"/>
+          <w:szCs w:val="21"/>
+          <w:lang w:val="es-419"/>
+        </w:rPr>
+      </w:pPr>
+      <w:r>
+        <w:rPr>
+          <w:rFonts w:ascii="Consolas" w:eastAsia="Times New Roman" w:hAnsi="Consolas" w:cs="Times New Roman"/>
+          <w:color w:val="CCCCCC"/>
+          <w:sz w:val="21"/>
+          <w:szCs w:val="21"/>
+          <w:lang w:val="es-419"/>
+        </w:rPr>
+        <w:t xml:space="preserve">  </w:t>
+      </w:r>
+      <w:r>
+        <w:rPr>
+          <w:rFonts w:ascii="Consolas" w:eastAsia="Times New Roman" w:hAnsi="Consolas" w:cs="Times New Roman"/>
+          <w:color w:val="808080"/>
+          <w:sz w:val="21"/>
+          <w:szCs w:val="21"/>
+          <w:lang w:val="es-419"/>
+        </w:rPr>
+        <w:t>&lt;</w:t>
+      </w:r>
+      <w:r>
+        <w:rPr>
+          <w:rFonts w:ascii="Consolas" w:eastAsia="Times New Roman" w:hAnsi="Consolas" w:cs="Times New Roman"/>
+          <w:color w:val="569CD6"/>
+          <w:sz w:val="21"/>
+          <w:szCs w:val="21"/>
+          <w:lang w:val="es-419"/>
+        </w:rPr>
+        <w:t>meta</w:t>
+      </w:r>
+      <w:r>
+        <w:rPr>
+          <w:rFonts w:ascii="Consolas" w:eastAsia="Times New Roman" w:hAnsi="Consolas" w:cs="Times New Roman"/>
+          <w:color w:val="CCCCCC"/>
+          <w:sz w:val="21"/>
+          <w:szCs w:val="21"/>
+          <w:lang w:val="es-419"/>
+        </w:rPr>
+        <w:t xml:space="preserve"> </w:t>
+      </w:r>
+      <w:proofErr w:type="spellStart"/>
+      <w:r>
+        <w:rPr>
+          <w:rFonts w:ascii="Consolas" w:eastAsia="Times New Roman" w:hAnsi="Consolas" w:cs="Times New Roman"/>
+          <w:color w:val="9CDCFE"/>
+          <w:sz w:val="21"/>
+          <w:szCs w:val="21"/>
+          <w:lang w:val="es-419"/>
+        </w:rPr>
+        <w:t>charset</w:t>
+      </w:r>
+      <w:proofErr w:type="spellEnd"/>
+      <w:r>
+        <w:rPr>
+          <w:rFonts w:ascii="Consolas" w:eastAsia="Times New Roman" w:hAnsi="Consolas" w:cs="Times New Roman"/>
+          <w:color w:val="CCCCCC"/>
+          <w:sz w:val="21"/>
+          <w:szCs w:val="21"/>
+          <w:lang w:val="es-419"/>
+        </w:rPr>
+        <w:t>=</w:t>
+      </w:r>
+      <w:r>
+        <w:rPr>
+          <w:rFonts w:ascii="Consolas" w:eastAsia="Times New Roman" w:hAnsi="Consolas" w:cs="Times New Roman"/>
+          <w:color w:val="CE9178"/>
+          <w:sz w:val="21"/>
+          <w:szCs w:val="21"/>
+          <w:lang w:val="es-419"/>
+        </w:rPr>
+        <w:t>"UTF-8"</w:t>
+      </w:r>
+      <w:r>
+        <w:rPr>
+          <w:rFonts w:ascii="Consolas" w:eastAsia="Times New Roman" w:hAnsi="Consolas" w:cs="Times New Roman"/>
+          <w:color w:val="808080"/>
+          <w:sz w:val="21"/>
+          <w:szCs w:val="21"/>
+          <w:lang w:val="es-419"/>
+        </w:rPr>
+        <w:t>&gt;</w:t>
+      </w:r>
+    </w:p>
+    <w:p>
+      <w:pPr>
+        <w:shd w:val="clear" w:color="auto" w:fill="1F1F1F"/>
+        <w:spacing w:after="0" w:line="285" w:lineRule="atLeast"/>
+        <w:rPr>
+          <w:rFonts w:ascii="Consolas" w:eastAsia="Times New Roman" w:hAnsi="Consolas" w:cs="Times New Roman"/>
+          <w:color w:val="CCCCCC"/>
+          <w:sz w:val="21"/>
+          <w:szCs w:val="21"/>
+          <w:lang w:val="es-419"/>
+        </w:rPr>
+      </w:pPr>
+      <w:r>
+        <w:rPr>
+          <w:rFonts w:ascii="Consolas" w:eastAsia="Times New Roman" w:hAnsi="Consolas" w:cs="Times New Roman"/>
+          <w:color w:val="CCCCCC"/>
+          <w:sz w:val="21"/>
+          <w:szCs w:val="21"/>
+          <w:lang w:val="es-419"/>
+        </w:rPr>
+        <w:t xml:space="preserve">    </w:t>
+      </w:r>
+      <w:r>
+        <w:rPr>
+          <w:rFonts w:ascii="Consolas" w:eastAsia="Times New Roman" w:hAnsi="Consolas" w:cs="Times New Roman"/>
+          <w:color w:val="808080"/>
+          <w:sz w:val="21"/>
+          <w:szCs w:val="21"/>
+          <w:lang w:val="es-419"/>
+        </w:rPr>
+        <w:t>&lt;</w:t>
+      </w:r>
+      <w:r>
+        <w:rPr>
+          <w:rFonts w:ascii="Consolas" w:eastAsia="Times New Roman" w:hAnsi="Consolas" w:cs="Times New Roman"/>
+          <w:color w:val="569CD6"/>
+          <w:sz w:val="21"/>
+          <w:szCs w:val="21"/>
+          <w:lang w:val="es-419"/>
+        </w:rPr>
+        <w:t>meta</w:t>
+      </w:r>
+      <w:r>
+        <w:rPr>
+          <w:rFonts w:ascii="Consolas" w:eastAsia="Times New Roman" w:hAnsi="Consolas" w:cs="Times New Roman"/>
+          <w:color w:val="CCCCCC"/>
+          <w:sz w:val="21"/>
+          <w:szCs w:val="21"/>
+          <w:lang w:val="es-419"/>
+        </w:rPr>
+        <w:t xml:space="preserve"> </w:t>
+      </w:r>
+      <w:proofErr w:type="spellStart"/>
+      <w:r>
+        <w:rPr>
+          <w:rFonts w:ascii="Consolas" w:eastAsia="Times New Roman" w:hAnsi="Consolas" w:cs="Times New Roman"/>
+          <w:color w:val="9CDCFE"/>
+          <w:sz w:val="21"/>
+          <w:szCs w:val="21"/>
+          <w:lang w:val="es-419"/>
+        </w:rPr>
+        <w:t>name</w:t>
+      </w:r>
+      <w:proofErr w:type="spellEnd"/>
+      <w:r>
+        <w:rPr>
+          <w:rFonts w:ascii="Consolas" w:eastAsia="Times New Roman" w:hAnsi="Consolas" w:cs="Times New Roman"/>
+          <w:color w:val="CCCCCC"/>
+          <w:sz w:val="21"/>
+          <w:szCs w:val="21"/>
+          <w:lang w:val="es-419"/>
+        </w:rPr>
+        <w:t>=</w:t>
+      </w:r>
+      <w:r>
+        <w:rPr>
+          <w:rFonts w:ascii="Consolas" w:eastAsia="Times New Roman" w:hAnsi="Consolas" w:cs="Times New Roman"/>
+          <w:color w:val="CE9178"/>
+          <w:sz w:val="21"/>
+          <w:szCs w:val="21"/>
+          <w:lang w:val="es-419"/>
+        </w:rPr>
+        <w:t>"</w:t>
+      </w:r>
+      <w:proofErr w:type="spellStart"/>
+      <w:r>
+        <w:rPr>
+          <w:rFonts w:ascii="Consolas" w:eastAsia="Times New Roman" w:hAnsi="Consolas" w:cs="Times New Roman"/>
+          <w:color w:val="CE9178"/>
+          <w:sz w:val="21"/>
+          <w:szCs w:val="21"/>
+          <w:lang w:val="es-419"/>
+        </w:rPr>
+        <w:t>author</w:t>
+      </w:r>
+      <w:proofErr w:type="spellEnd"/>
+      <w:r>
+        <w:rPr>
+          <w:rFonts w:ascii="Consolas" w:eastAsia="Times New Roman" w:hAnsi="Consolas" w:cs="Times New Roman"/>
+          <w:color w:val="CE9178"/>
+          <w:sz w:val="21"/>
+          <w:szCs w:val="21"/>
+          <w:lang w:val="es-419"/>
+        </w:rPr>
+        <w:t>"</w:t>
+      </w:r>
+      <w:r>
+        <w:rPr>
+          <w:rFonts w:ascii="Consolas" w:eastAsia="Times New Roman" w:hAnsi="Consolas" w:cs="Times New Roman"/>
+          <w:color w:val="CCCCCC"/>
+          <w:sz w:val="21"/>
+          <w:szCs w:val="21"/>
+          <w:lang w:val="es-419"/>
+        </w:rPr>
+        <w:t xml:space="preserve"> </w:t>
+      </w:r>
+      <w:proofErr w:type="spellStart"/>
+      <w:r>
+        <w:rPr>
+          <w:rFonts w:ascii="Consolas" w:eastAsia="Times New Roman" w:hAnsi="Consolas" w:cs="Times New Roman"/>
+          <w:color w:val="9CDCFE"/>
+          <w:sz w:val="21"/>
+          <w:szCs w:val="21"/>
+          <w:lang w:val="es-419"/>
+        </w:rPr>
+        <w:t>content</w:t>
+      </w:r>
+      <w:proofErr w:type="spellEnd"/>
+      <w:r>
+        <w:rPr>
+          <w:rFonts w:ascii="Consolas" w:eastAsia="Times New Roman" w:hAnsi="Consolas" w:cs="Times New Roman"/>
+          <w:color w:val="CCCCCC"/>
+          <w:sz w:val="21"/>
+          <w:szCs w:val="21"/>
+          <w:lang w:val="es-419"/>
+        </w:rPr>
+        <w:t>=</w:t>
+      </w:r>
+      <w:r>
+        <w:rPr>
+          <w:rFonts w:ascii="Consolas" w:eastAsia="Times New Roman" w:hAnsi="Consolas" w:cs="Times New Roman"/>
+          <w:color w:val="CE9178"/>
+          <w:sz w:val="21"/>
+          <w:szCs w:val="21"/>
+          <w:lang w:val="es-419"/>
+        </w:rPr>
+        <w:t xml:space="preserve">"Facundo </w:t>
+      </w:r>
+      <w:proofErr w:type="spellStart"/>
+      <w:r>
+        <w:rPr>
+          <w:rFonts w:ascii="Consolas" w:eastAsia="Times New Roman" w:hAnsi="Consolas" w:cs="Times New Roman"/>
+          <w:color w:val="CE9178"/>
+          <w:sz w:val="21"/>
+          <w:szCs w:val="21"/>
+          <w:lang w:val="es-419"/>
+        </w:rPr>
+        <w:t>Noya</w:t>
+      </w:r>
+      <w:proofErr w:type="spellEnd"/>
+      <w:r>
+        <w:rPr>
+          <w:rFonts w:ascii="Consolas" w:eastAsia="Times New Roman" w:hAnsi="Consolas" w:cs="Times New Roman"/>
+          <w:color w:val="CE9178"/>
+          <w:sz w:val="21"/>
+          <w:szCs w:val="21"/>
+          <w:lang w:val="es-419"/>
+        </w:rPr>
+        <w:t>"</w:t>
+      </w:r>
+      <w:r>
+        <w:rPr>
+          <w:rFonts w:ascii="Consolas" w:eastAsia="Times New Roman" w:hAnsi="Consolas" w:cs="Times New Roman"/>
+          <w:color w:val="808080"/>
+          <w:sz w:val="21"/>
+          <w:szCs w:val="21"/>
+          <w:lang w:val="es-419"/>
+        </w:rPr>
+        <w:t>&gt;</w:t>
+      </w:r>
+    </w:p>
+    <w:p>
+      <w:pPr>
+        <w:shd w:val="clear" w:color="auto" w:fill="1F1F1F"/>
+        <w:spacing w:after="0" w:line="285" w:lineRule="atLeast"/>
+        <w:rPr>
+          <w:rFonts w:ascii="Consolas" w:eastAsia="Times New Roman" w:hAnsi="Consolas" w:cs="Times New Roman"/>
+          <w:color w:val="CCCCCC"/>
+          <w:sz w:val="21"/>
+          <w:szCs w:val="21"/>
+          <w:lang w:val="es-419"/>
+        </w:rPr>
+      </w:pPr>
+      <w:r>
+        <w:rPr>
+          <w:rFonts w:ascii="Consolas" w:eastAsia="Times New Roman" w:hAnsi="Consolas" w:cs="Times New Roman"/>
+          <w:color w:val="CCCCCC"/>
+          <w:sz w:val="21"/>
+          <w:szCs w:val="21"/>
+          <w:lang w:val="es-419"/>
+        </w:rPr>
+        <w:t xml:space="preserve">    </w:t>
+      </w:r>
+      <w:r>
+        <w:rPr>
+          <w:rFonts w:ascii="Consolas" w:eastAsia="Times New Roman" w:hAnsi="Consolas" w:cs="Times New Roman"/>
+          <w:color w:val="808080"/>
+          <w:sz w:val="21"/>
+          <w:szCs w:val="21"/>
+          <w:lang w:val="es-419"/>
+        </w:rPr>
+        <w:t>&lt;</w:t>
+      </w:r>
+      <w:r>
+        <w:rPr>
+          <w:rFonts w:ascii="Consolas" w:eastAsia="Times New Roman" w:hAnsi="Consolas" w:cs="Times New Roman"/>
+          <w:color w:val="569CD6"/>
+          <w:sz w:val="21"/>
+          <w:szCs w:val="21"/>
+          <w:lang w:val="es-419"/>
+        </w:rPr>
+        <w:t>meta</w:t>
+      </w:r>
+      <w:r>
+        <w:rPr>
+          <w:rFonts w:ascii="Consolas" w:eastAsia="Times New Roman" w:hAnsi="Consolas" w:cs="Times New Roman"/>
+          <w:color w:val="CCCCCC"/>
+          <w:sz w:val="21"/>
+          <w:szCs w:val="21"/>
+          <w:lang w:val="es-419"/>
+        </w:rPr>
+        <w:t xml:space="preserve"> </w:t>
+      </w:r>
+      <w:proofErr w:type="spellStart"/>
+      <w:r>
+        <w:rPr>
+          <w:rFonts w:ascii="Consolas" w:eastAsia="Times New Roman" w:hAnsi="Consolas" w:cs="Times New Roman"/>
+          <w:color w:val="9CDCFE"/>
+          <w:sz w:val="21"/>
+          <w:szCs w:val="21"/>
+          <w:lang w:val="es-419"/>
+        </w:rPr>
+        <w:t>name</w:t>
+      </w:r>
+      <w:proofErr w:type="spellEnd"/>
+      <w:r>
+        <w:rPr>
+          <w:rFonts w:ascii="Consolas" w:eastAsia="Times New Roman" w:hAnsi="Consolas" w:cs="Times New Roman"/>
+          <w:color w:val="CCCCCC"/>
+          <w:sz w:val="21"/>
+          <w:szCs w:val="21"/>
+          <w:lang w:val="es-419"/>
+        </w:rPr>
+        <w:t>=</w:t>
+      </w:r>
+      <w:r>
+        <w:rPr>
+          <w:rFonts w:ascii="Consolas" w:eastAsia="Times New Roman" w:hAnsi="Consolas" w:cs="Times New Roman"/>
+          <w:color w:val="CE9178"/>
+          <w:sz w:val="21"/>
+          <w:szCs w:val="21"/>
+          <w:lang w:val="es-419"/>
+        </w:rPr>
+        <w:t>"</w:t>
+      </w:r>
+      <w:proofErr w:type="spellStart"/>
+      <w:r>
+        <w:rPr>
+          <w:rFonts w:ascii="Consolas" w:eastAsia="Times New Roman" w:hAnsi="Consolas" w:cs="Times New Roman"/>
+          <w:color w:val="CE9178"/>
+          <w:sz w:val="21"/>
+          <w:szCs w:val="21"/>
+          <w:lang w:val="es-419"/>
+        </w:rPr>
+        <w:t>description</w:t>
+      </w:r>
+      <w:proofErr w:type="spellEnd"/>
+      <w:r>
+        <w:rPr>
+          <w:rFonts w:ascii="Consolas" w:eastAsia="Times New Roman" w:hAnsi="Consolas" w:cs="Times New Roman"/>
+          <w:color w:val="CE9178"/>
+          <w:sz w:val="21"/>
+          <w:szCs w:val="21"/>
+          <w:lang w:val="es-419"/>
+        </w:rPr>
+        <w:t>"</w:t>
+      </w:r>
+      <w:r>
+        <w:rPr>
+          <w:rFonts w:ascii="Consolas" w:eastAsia="Times New Roman" w:hAnsi="Consolas" w:cs="Times New Roman"/>
+          <w:color w:val="CCCCCC"/>
+          <w:sz w:val="21"/>
+          <w:szCs w:val="21"/>
+          <w:lang w:val="es-419"/>
+        </w:rPr>
+        <w:t xml:space="preserve"> </w:t>
+      </w:r>
+      <w:proofErr w:type="spellStart"/>
+      <w:r>
+        <w:rPr>
+          <w:rFonts w:ascii="Consolas" w:eastAsia="Times New Roman" w:hAnsi="Consolas" w:cs="Times New Roman"/>
+          <w:color w:val="9CDCFE"/>
+          <w:sz w:val="21"/>
+          <w:szCs w:val="21"/>
+          <w:lang w:val="es-419"/>
+        </w:rPr>
+        <w:t>content</w:t>
+      </w:r>
+      <w:proofErr w:type="spellEnd"/>
+      <w:r>
+        <w:rPr>
+          <w:rFonts w:ascii="Consolas" w:eastAsia="Times New Roman" w:hAnsi="Consolas" w:cs="Times New Roman"/>
+          <w:color w:val="CCCCCC"/>
+          <w:sz w:val="21"/>
+          <w:szCs w:val="21"/>
+          <w:lang w:val="es-419"/>
+        </w:rPr>
+        <w:t>=</w:t>
+      </w:r>
+      <w:r>
+        <w:rPr>
+          <w:rFonts w:ascii="Consolas" w:eastAsia="Times New Roman" w:hAnsi="Consolas" w:cs="Times New Roman"/>
+          <w:color w:val="CE9178"/>
+          <w:sz w:val="21"/>
+          <w:szCs w:val="21"/>
+          <w:lang w:val="es-419"/>
+        </w:rPr>
+        <w:t xml:space="preserve">"Portfolio de Facundo </w:t>
+      </w:r>
+      <w:proofErr w:type="spellStart"/>
+      <w:r>
+        <w:rPr>
+          <w:rFonts w:ascii="Consolas" w:eastAsia="Times New Roman" w:hAnsi="Consolas" w:cs="Times New Roman"/>
+          <w:color w:val="CE9178"/>
+          <w:sz w:val="21"/>
+          <w:szCs w:val="21"/>
+          <w:lang w:val="es-419"/>
+        </w:rPr>
+        <w:t>Noya</w:t>
+      </w:r>
+      <w:proofErr w:type="spellEnd"/>
+      <w:r>
+        <w:rPr>
+          <w:rFonts w:ascii="Consolas" w:eastAsia="Times New Roman" w:hAnsi="Consolas" w:cs="Times New Roman"/>
+          <w:color w:val="CE9178"/>
+          <w:sz w:val="21"/>
+          <w:szCs w:val="21"/>
+          <w:lang w:val="es-419"/>
+        </w:rPr>
+        <w:t>"</w:t>
+      </w:r>
+      <w:r>
+        <w:rPr>
+          <w:rFonts w:ascii="Consolas" w:eastAsia="Times New Roman" w:hAnsi="Consolas" w:cs="Times New Roman"/>
+          <w:color w:val="808080"/>
+          <w:sz w:val="21"/>
+          <w:szCs w:val="21"/>
+          <w:lang w:val="es-419"/>
+        </w:rPr>
+        <w:t>&gt;</w:t>
+      </w:r>
+    </w:p>
+    <w:p>
+      <w:pPr>
+        <w:shd w:val="clear" w:color="auto" w:fill="1F1F1F"/>
+        <w:spacing w:after="0" w:line="285" w:lineRule="atLeast"/>
+        <w:rPr>
+          <w:rFonts w:ascii="Consolas" w:eastAsia="Times New Roman" w:hAnsi="Consolas" w:cs="Times New Roman"/>
+          <w:color w:val="CCCCCC"/>
+          <w:sz w:val="21"/>
+          <w:szCs w:val="21"/>
+          <w:lang w:val="es-419"/>
+        </w:rPr>
+      </w:pPr>
+      <w:r>
+        <w:rPr>
+          <w:rFonts w:ascii="Consolas" w:eastAsia="Times New Roman" w:hAnsi="Consolas" w:cs="Times New Roman"/>
+          <w:color w:val="CCCCCC"/>
+          <w:sz w:val="21"/>
+          <w:szCs w:val="21"/>
+          <w:lang w:val="es-419"/>
+        </w:rPr>
+        <w:t xml:space="preserve">    </w:t>
+      </w:r>
+      <w:r>
+        <w:rPr>
+          <w:rFonts w:ascii="Consolas" w:eastAsia="Times New Roman" w:hAnsi="Consolas" w:cs="Times New Roman"/>
+          <w:color w:val="808080"/>
+          <w:sz w:val="21"/>
+          <w:szCs w:val="21"/>
+          <w:lang w:val="es-419"/>
+        </w:rPr>
+        <w:t>&lt;</w:t>
+      </w:r>
+      <w:r>
+        <w:rPr>
+          <w:rFonts w:ascii="Consolas" w:eastAsia="Times New Roman" w:hAnsi="Consolas" w:cs="Times New Roman"/>
+          <w:color w:val="569CD6"/>
+          <w:sz w:val="21"/>
+          <w:szCs w:val="21"/>
+          <w:lang w:val="es-419"/>
+        </w:rPr>
+        <w:t>meta</w:t>
+      </w:r>
+      <w:r>
+        <w:rPr>
+          <w:rFonts w:ascii="Consolas" w:eastAsia="Times New Roman" w:hAnsi="Consolas" w:cs="Times New Roman"/>
+          <w:color w:val="CCCCCC"/>
+          <w:sz w:val="21"/>
+          <w:szCs w:val="21"/>
+          <w:lang w:val="es-419"/>
+        </w:rPr>
+        <w:t xml:space="preserve"> </w:t>
+      </w:r>
+      <w:proofErr w:type="spellStart"/>
+      <w:r>
+        <w:rPr>
+          <w:rFonts w:ascii="Consolas" w:eastAsia="Times New Roman" w:hAnsi="Consolas" w:cs="Times New Roman"/>
+          <w:color w:val="9CDCFE"/>
+          <w:sz w:val="21"/>
+          <w:szCs w:val="21"/>
+          <w:lang w:val="es-419"/>
+        </w:rPr>
+        <w:t>name</w:t>
+      </w:r>
+      <w:proofErr w:type="spellEnd"/>
+      <w:r>
+        <w:rPr>
+          <w:rFonts w:ascii="Consolas" w:eastAsia="Times New Roman" w:hAnsi="Consolas" w:cs="Times New Roman"/>
+          <w:color w:val="CCCCCC"/>
+          <w:sz w:val="21"/>
+          <w:szCs w:val="21"/>
+          <w:lang w:val="es-419"/>
+        </w:rPr>
+        <w:t>=</w:t>
+      </w:r>
+      <w:r>
+        <w:rPr>
+          <w:rFonts w:ascii="Consolas" w:eastAsia="Times New Roman" w:hAnsi="Consolas" w:cs="Times New Roman"/>
+          <w:color w:val="CE9178"/>
+          <w:sz w:val="21"/>
+          <w:szCs w:val="21"/>
+          <w:lang w:val="es-419"/>
+        </w:rPr>
+        <w:t>"</w:t>
+      </w:r>
+      <w:proofErr w:type="spellStart"/>
+      <w:r>
+        <w:rPr>
+          <w:rFonts w:ascii="Consolas" w:eastAsia="Times New Roman" w:hAnsi="Consolas" w:cs="Times New Roman"/>
+          <w:color w:val="CE9178"/>
+          <w:sz w:val="21"/>
+          <w:szCs w:val="21"/>
+          <w:lang w:val="es-419"/>
+        </w:rPr>
+        <w:t>keywords</w:t>
+      </w:r>
+      <w:proofErr w:type="spellEnd"/>
+      <w:r>
+        <w:rPr>
+          <w:rFonts w:ascii="Consolas" w:eastAsia="Times New Roman" w:hAnsi="Consolas" w:cs="Times New Roman"/>
+          <w:color w:val="CE9178"/>
+          <w:sz w:val="21"/>
+          <w:szCs w:val="21"/>
+          <w:lang w:val="es-419"/>
+        </w:rPr>
+        <w:t>"</w:t>
+      </w:r>
+      <w:r>
+        <w:rPr>
+          <w:rFonts w:ascii="Consolas" w:eastAsia="Times New Roman" w:hAnsi="Consolas" w:cs="Times New Roman"/>
+          <w:color w:val="CCCCCC"/>
+          <w:sz w:val="21"/>
+          <w:szCs w:val="21"/>
+          <w:lang w:val="es-419"/>
+        </w:rPr>
+        <w:t xml:space="preserve"> </w:t>
+      </w:r>
+      <w:proofErr w:type="spellStart"/>
+      <w:r>
+        <w:rPr>
+          <w:rFonts w:ascii="Consolas" w:eastAsia="Times New Roman" w:hAnsi="Consolas" w:cs="Times New Roman"/>
+          <w:color w:val="9CDCFE"/>
+          <w:sz w:val="21"/>
+          <w:szCs w:val="21"/>
+          <w:lang w:val="es-419"/>
+        </w:rPr>
+        <w:t>content</w:t>
+      </w:r>
+      <w:proofErr w:type="spellEnd"/>
+      <w:r>
+        <w:rPr>
+          <w:rFonts w:ascii="Consolas" w:eastAsia="Times New Roman" w:hAnsi="Consolas" w:cs="Times New Roman"/>
+          <w:color w:val="CCCCCC"/>
+          <w:sz w:val="21"/>
+          <w:szCs w:val="21"/>
+          <w:lang w:val="es-419"/>
+        </w:rPr>
+        <w:t>=</w:t>
+      </w:r>
+      <w:r>
+        <w:rPr>
+          <w:rFonts w:ascii="Consolas" w:eastAsia="Times New Roman" w:hAnsi="Consolas" w:cs="Times New Roman"/>
+          <w:color w:val="CE9178"/>
+          <w:sz w:val="21"/>
+          <w:szCs w:val="21"/>
+          <w:lang w:val="es-419"/>
+        </w:rPr>
+        <w:t>"HTML, CSS, Javascript, React"</w:t>
+      </w:r>
+      <w:r>
+        <w:rPr>
+          <w:rFonts w:ascii="Consolas" w:eastAsia="Times New Roman" w:hAnsi="Consolas" w:cs="Times New Roman"/>
+          <w:color w:val="808080"/>
+          <w:sz w:val="21"/>
+          <w:szCs w:val="21"/>
+          <w:lang w:val="es-419"/>
+        </w:rPr>
+        <w:t>&gt;</w:t>
+      </w:r>
+    </w:p>
+    <w:p>
+      <w:pPr>
+        <w:shd w:val="clear" w:color="auto" w:fill="1F1F1F"/>
+        <w:spacing w:after="0" w:line="285" w:lineRule="atLeast"/>
+        <w:rPr>
+          <w:rFonts w:ascii="Consolas" w:eastAsia="Times New Roman" w:hAnsi="Consolas" w:cs="Times New Roman"/>
+          <w:color w:val="CCCCCC"/>
+          <w:sz w:val="21"/>
+          <w:szCs w:val="21"/>
+        </w:rPr>
+      </w:pPr>
+      <w:r>
+        <w:rPr>
+          <w:rFonts w:ascii="Consolas" w:eastAsia="Times New Roman" w:hAnsi="Consolas" w:cs="Times New Roman"/>
+          <w:color w:val="CCCCCC"/>
+          <w:sz w:val="21"/>
+          <w:szCs w:val="21"/>
+          <w:lang w:val="es-419"/>
+        </w:rPr>
+        <w:t xml:space="preserve">    </w:t>
+      </w:r>
+      <w:r>
+        <w:rPr>
+          <w:rFonts w:ascii="Consolas" w:eastAsia="Times New Roman" w:hAnsi="Consolas" w:cs="Times New Roman"/>
+          <w:color w:val="808080"/>
+          <w:sz w:val="21"/>
+          <w:szCs w:val="21"/>
+        </w:rPr>
+        <w:t>&lt;</w:t>
+      </w:r>
+      <w:r>
+        <w:rPr>
+          <w:rFonts w:ascii="Consolas" w:eastAsia="Times New Roman" w:hAnsi="Consolas" w:cs="Times New Roman"/>
+          <w:color w:val="569CD6"/>
+          <w:sz w:val="21"/>
+          <w:szCs w:val="21"/>
+        </w:rPr>
+        <w:t>meta</w:t>
+      </w:r>
+      <w:r>
+        <w:rPr>
+          <w:rFonts w:ascii="Consolas" w:eastAsia="Times New Roman" w:hAnsi="Consolas" w:cs="Times New Roman"/>
+          <w:color w:val="CCCCCC"/>
+          <w:sz w:val="21"/>
+          <w:szCs w:val="21"/>
+        </w:rPr>
+        <w:t xml:space="preserve"> </w:t>
+      </w:r>
+      <w:r>
+        <w:rPr>
+          <w:rFonts w:ascii="Consolas" w:eastAsia="Times New Roman" w:hAnsi="Consolas" w:cs="Times New Roman"/>
+          <w:color w:val="9CDCFE"/>
+          <w:sz w:val="21"/>
+          <w:szCs w:val="21"/>
+        </w:rPr>
+        <w:t>name</w:t>
+      </w:r>
+      <w:r>
+        <w:rPr>
+          <w:rFonts w:ascii="Consolas" w:eastAsia="Times New Roman" w:hAnsi="Consolas" w:cs="Times New Roman"/>
+          <w:color w:val="CCCCCC"/>
+          <w:sz w:val="21"/>
+          <w:szCs w:val="21"/>
+        </w:rPr>
+        <w:t>=</w:t>
+      </w:r>
+      <w:r>
+        <w:rPr>
+          <w:rFonts w:ascii="Consolas" w:eastAsia="Times New Roman" w:hAnsi="Consolas" w:cs="Times New Roman"/>
+          <w:color w:val="CE9178"/>
+          <w:sz w:val="21"/>
+          <w:szCs w:val="21"/>
+        </w:rPr>
+        <w:t>"viewport"</w:t>
+      </w:r>
+      <w:r>
+        <w:rPr>
+          <w:rFonts w:ascii="Consolas" w:eastAsia="Times New Roman" w:hAnsi="Consolas" w:cs="Times New Roman"/>
+          <w:color w:val="CCCCCC"/>
+          <w:sz w:val="21"/>
+          <w:szCs w:val="21"/>
+        </w:rPr>
+        <w:t xml:space="preserve"> </w:t>
+      </w:r>
+      <w:r>
+        <w:rPr>
+          <w:rFonts w:ascii="Consolas" w:eastAsia="Times New Roman" w:hAnsi="Consolas" w:cs="Times New Roman"/>
+          <w:color w:val="9CDCFE"/>
+          <w:sz w:val="21"/>
+          <w:szCs w:val="21"/>
+        </w:rPr>
+        <w:t>content</w:t>
+      </w:r>
+      <w:r>
+        <w:rPr>
+          <w:rFonts w:ascii="Consolas" w:eastAsia="Times New Roman" w:hAnsi="Consolas" w:cs="Times New Roman"/>
+          <w:color w:val="CCCCCC"/>
+          <w:sz w:val="21"/>
+          <w:szCs w:val="21"/>
+        </w:rPr>
+        <w:t>=</w:t>
+      </w:r>
+      <w:r>
+        <w:rPr>
+          <w:rFonts w:ascii="Consolas" w:eastAsia="Times New Roman" w:hAnsi="Consolas" w:cs="Times New Roman"/>
+          <w:color w:val="CE9178"/>
+          <w:sz w:val="21"/>
+          <w:szCs w:val="21"/>
+        </w:rPr>
+        <w:t>"width=device-width, initial-scale=1.0"</w:t>
+      </w:r>
+      <w:r>
+        <w:rPr>
+          <w:rFonts w:ascii="Consolas" w:eastAsia="Times New Roman" w:hAnsi="Consolas" w:cs="Times New Roman"/>
+          <w:color w:val="808080"/>
+          <w:sz w:val="21"/>
+          <w:szCs w:val="21"/>
+        </w:rPr>
+        <w:t>&gt;</w:t>
+      </w:r>
+    </w:p>
+    <w:p/>
+    <w:p>
+      <w:pPr>
+        <w:rPr>
+          <w:lang w:val="es-419"/>
+        </w:rPr>
+      </w:pPr>
+      <w:r>
+        <w:rPr>
+          <w:b/>
+          <w:lang w:val="es-419"/>
+        </w:rPr>
+        <w:t>charset</w:t>
+      </w:r>
+      <w:r>
+        <w:rPr>
+          <w:lang w:val="es-419"/>
+        </w:rPr>
+        <w:t>:</w:t>
+      </w:r>
+      <w:r>
+        <w:rPr>
+          <w:lang w:val="es-419"/>
+        </w:rPr>
+        <w:t xml:space="preserve"> indica la codificació</w:t>
+      </w:r>
+      <w:r>
+        <w:rPr>
+          <w:lang w:val="es-419"/>
+        </w:rPr>
+        <w:t>n de los caracteres</w:t>
+      </w:r>
+    </w:p>
+    <w:p>
+      <w:pPr>
+        <w:rPr>
+          <w:lang w:val="es-419"/>
+        </w:rPr>
+      </w:pPr>
+      <w:proofErr w:type="spellStart"/>
+      <w:r>
+        <w:rPr>
+          <w:b/>
+          <w:lang w:val="es-419"/>
+        </w:rPr>
+        <w:t>name</w:t>
+      </w:r>
+      <w:proofErr w:type="spellEnd"/>
+      <w:r>
+        <w:rPr>
+          <w:lang w:val="es-419"/>
+        </w:rPr>
+        <w:t xml:space="preserve"> y </w:t>
+      </w:r>
+      <w:proofErr w:type="spellStart"/>
+      <w:r>
+        <w:rPr>
+          <w:b/>
+          <w:lang w:val="es-419"/>
+        </w:rPr>
+        <w:t>content</w:t>
+      </w:r>
+      <w:proofErr w:type="spellEnd"/>
+      <w:r>
+        <w:rPr>
+          <w:b/>
+          <w:lang w:val="es-419"/>
+        </w:rPr>
+        <w:t xml:space="preserve"> </w:t>
+      </w:r>
+      <w:r>
+        <w:rPr>
+          <w:lang w:val="es-419"/>
+        </w:rPr>
+        <w:t xml:space="preserve">podemos asignar valores a esos nombres, el </w:t>
+      </w:r>
+      <w:proofErr w:type="spellStart"/>
+      <w:r>
+        <w:rPr>
+          <w:lang w:val="es-419"/>
+        </w:rPr>
+        <w:t>viewport</w:t>
+      </w:r>
+      <w:proofErr w:type="spellEnd"/>
+      <w:r>
+        <w:rPr>
+          <w:lang w:val="es-419"/>
+        </w:rPr>
+        <w:t xml:space="preserve"> es el único que siempre va así: </w:t>
+      </w:r>
+      <w:proofErr w:type="spellStart"/>
+      <w:r>
+        <w:rPr>
+          <w:rFonts w:ascii="Consolas" w:eastAsia="Times New Roman" w:hAnsi="Consolas" w:cs="Times New Roman"/>
+          <w:color w:val="CE9178"/>
+          <w:sz w:val="21"/>
+          <w:szCs w:val="21"/>
+          <w:lang w:val="es-419"/>
+        </w:rPr>
+        <w:t>width</w:t>
+      </w:r>
+      <w:proofErr w:type="spellEnd"/>
+      <w:r>
+        <w:rPr>
+          <w:rFonts w:ascii="Consolas" w:eastAsia="Times New Roman" w:hAnsi="Consolas" w:cs="Times New Roman"/>
+          <w:color w:val="CE9178"/>
+          <w:sz w:val="21"/>
+          <w:szCs w:val="21"/>
+          <w:lang w:val="es-419"/>
+        </w:rPr>
+        <w:t>=</w:t>
+      </w:r>
+      <w:proofErr w:type="spellStart"/>
+      <w:r>
+        <w:rPr>
+          <w:rFonts w:ascii="Consolas" w:eastAsia="Times New Roman" w:hAnsi="Consolas" w:cs="Times New Roman"/>
+          <w:color w:val="CE9178"/>
+          <w:sz w:val="21"/>
+          <w:szCs w:val="21"/>
+          <w:lang w:val="es-419"/>
+        </w:rPr>
+        <w:t>device-width</w:t>
+      </w:r>
+      <w:proofErr w:type="spellEnd"/>
+      <w:r>
+        <w:rPr>
+          <w:rFonts w:ascii="Consolas" w:eastAsia="Times New Roman" w:hAnsi="Consolas" w:cs="Times New Roman"/>
+          <w:color w:val="CE9178"/>
+          <w:sz w:val="21"/>
+          <w:szCs w:val="21"/>
+          <w:lang w:val="es-419"/>
+        </w:rPr>
+        <w:t xml:space="preserve">, </w:t>
+      </w:r>
+      <w:proofErr w:type="spellStart"/>
+      <w:r>
+        <w:rPr>
+          <w:rFonts w:ascii="Consolas" w:eastAsia="Times New Roman" w:hAnsi="Consolas" w:cs="Times New Roman"/>
+          <w:color w:val="CE9178"/>
+          <w:sz w:val="21"/>
+          <w:szCs w:val="21"/>
+          <w:lang w:val="es-419"/>
+        </w:rPr>
+        <w:t>initial-scale</w:t>
+      </w:r>
+      <w:proofErr w:type="spellEnd"/>
+      <w:r>
+        <w:rPr>
+          <w:rFonts w:ascii="Consolas" w:eastAsia="Times New Roman" w:hAnsi="Consolas" w:cs="Times New Roman"/>
+          <w:color w:val="CE9178"/>
+          <w:sz w:val="21"/>
+          <w:szCs w:val="21"/>
+          <w:lang w:val="es-419"/>
+        </w:rPr>
+        <w:t>=1.0</w:t>
+      </w:r>
+      <w:r>
+        <w:rPr>
+          <w:rFonts w:ascii="Consolas" w:eastAsia="Times New Roman" w:hAnsi="Consolas" w:cs="Times New Roman"/>
+          <w:color w:val="CE9178"/>
+          <w:sz w:val="21"/>
+          <w:szCs w:val="21"/>
+          <w:lang w:val="es-419"/>
+        </w:rPr>
+        <w:t xml:space="preserve"> </w:t>
+      </w:r>
+      <w:r>
+        <w:rPr>
+          <w:lang w:val="es-419"/>
+        </w:rPr>
+        <w:t xml:space="preserve">esto nos va a permitir </w:t>
+      </w:r>
+      <w:r>
+        <w:rPr>
+          <w:lang w:val="es-419"/>
+        </w:rPr>
+        <w:t>que se</w:t>
+      </w:r>
+      <w:r>
+        <w:rPr>
+          <w:lang w:val="es-419"/>
+        </w:rPr>
+        <w:t xml:space="preserve"> ajuste el tamaño de la ventana del navegador al tamaño del dispositivo.</w:t>
+      </w:r>
+    </w:p>
+    <w:p>
+      <w:pPr>
+        <w:rPr>
+          <w:lang w:val="es-419"/>
+        </w:rPr>
+      </w:pPr>
+    </w:p>
+    <w:p>
+      <w:pPr>
+        <w:rPr>
+          <w:lang w:val="es-419"/>
+        </w:rPr>
+      </w:pPr>
+    </w:p>
+    <w:p>
+      <w:pPr>
+        <w:rPr>
+          <w:b/>
+          <w:sz w:val="28"/>
+          <w:szCs w:val="28"/>
+          <w:lang w:val="es-419"/>
+        </w:rPr>
+      </w:pPr>
+      <w:r>
+        <w:rPr>
+          <w:b/>
+          <w:sz w:val="28"/>
+          <w:szCs w:val="28"/>
+          <w:lang w:val="es-419"/>
+        </w:rPr>
+        <w:lastRenderedPageBreak/>
+        <w:t xml:space="preserve">Agregar un </w:t>
+      </w:r>
+      <w:proofErr w:type="spellStart"/>
+      <w:r>
+        <w:rPr>
+          <w:b/>
+          <w:sz w:val="28"/>
+          <w:szCs w:val="28"/>
+          <w:lang w:val="es-419"/>
+        </w:rPr>
+        <w:t>favicon</w:t>
+      </w:r>
+      <w:proofErr w:type="spellEnd"/>
+      <w:r>
+        <w:rPr>
+          <w:b/>
+          <w:sz w:val="28"/>
+          <w:szCs w:val="28"/>
+          <w:lang w:val="es-419"/>
+        </w:rPr>
+        <w:t xml:space="preserve"> a la pagina</w:t>
+      </w:r>
+    </w:p>
+    <w:p>
+      <w:pPr>
+        <w:shd w:val="clear" w:color="auto" w:fill="1F1F1F"/>
+        <w:spacing w:after="0" w:line="285" w:lineRule="atLeast"/>
+        <w:rPr>
+          <w:rFonts w:ascii="Consolas" w:eastAsia="Times New Roman" w:hAnsi="Consolas" w:cs="Times New Roman"/>
+          <w:color w:val="CCCCCC"/>
+          <w:sz w:val="21"/>
+          <w:szCs w:val="21"/>
+        </w:rPr>
+      </w:pPr>
+      <w:r>
+        <w:rPr>
+          <w:rFonts w:ascii="Consolas" w:eastAsia="Times New Roman" w:hAnsi="Consolas" w:cs="Times New Roman"/>
+          <w:color w:val="808080"/>
+          <w:sz w:val="21"/>
+          <w:szCs w:val="21"/>
+        </w:rPr>
+        <w:t>&lt;</w:t>
+      </w:r>
+      <w:r>
+        <w:rPr>
+          <w:rFonts w:ascii="Consolas" w:eastAsia="Times New Roman" w:hAnsi="Consolas" w:cs="Times New Roman"/>
+          <w:color w:val="569CD6"/>
+          <w:sz w:val="21"/>
+          <w:szCs w:val="21"/>
+        </w:rPr>
+        <w:t>link</w:t>
+      </w:r>
+      <w:r>
+        <w:rPr>
+          <w:rFonts w:ascii="Consolas" w:eastAsia="Times New Roman" w:hAnsi="Consolas" w:cs="Times New Roman"/>
+          <w:color w:val="CCCCCC"/>
+          <w:sz w:val="21"/>
+          <w:szCs w:val="21"/>
+        </w:rPr>
+        <w:t xml:space="preserve"> </w:t>
+      </w:r>
+      <w:proofErr w:type="spellStart"/>
+      <w:r>
+        <w:rPr>
+          <w:rFonts w:ascii="Consolas" w:eastAsia="Times New Roman" w:hAnsi="Consolas" w:cs="Times New Roman"/>
+          <w:color w:val="9CDCFE"/>
+          <w:sz w:val="21"/>
+          <w:szCs w:val="21"/>
+        </w:rPr>
+        <w:t>rel</w:t>
+      </w:r>
+      <w:proofErr w:type="spellEnd"/>
+      <w:r>
+        <w:rPr>
+          <w:rFonts w:ascii="Consolas" w:eastAsia="Times New Roman" w:hAnsi="Consolas" w:cs="Times New Roman"/>
+          <w:color w:val="CCCCCC"/>
+          <w:sz w:val="21"/>
+          <w:szCs w:val="21"/>
+        </w:rPr>
+        <w:t>=</w:t>
+      </w:r>
+      <w:r>
+        <w:rPr>
+          <w:rFonts w:ascii="Consolas" w:eastAsia="Times New Roman" w:hAnsi="Consolas" w:cs="Times New Roman"/>
+          <w:color w:val="CE9178"/>
+          <w:sz w:val="21"/>
+          <w:szCs w:val="21"/>
+        </w:rPr>
+        <w:t>"icon"</w:t>
+      </w:r>
+      <w:r>
+        <w:rPr>
+          <w:rFonts w:ascii="Consolas" w:eastAsia="Times New Roman" w:hAnsi="Consolas" w:cs="Times New Roman"/>
+          <w:color w:val="CCCCCC"/>
+          <w:sz w:val="21"/>
+          <w:szCs w:val="21"/>
+        </w:rPr>
+        <w:t xml:space="preserve"> </w:t>
+      </w:r>
+      <w:r>
+        <w:rPr>
+          <w:rFonts w:ascii="Consolas" w:eastAsia="Times New Roman" w:hAnsi="Consolas" w:cs="Times New Roman"/>
+          <w:color w:val="9CDCFE"/>
+          <w:sz w:val="21"/>
+          <w:szCs w:val="21"/>
+        </w:rPr>
+        <w:t>type</w:t>
+      </w:r>
+      <w:r>
+        <w:rPr>
+          <w:rFonts w:ascii="Consolas" w:eastAsia="Times New Roman" w:hAnsi="Consolas" w:cs="Times New Roman"/>
+          <w:color w:val="CCCCCC"/>
+          <w:sz w:val="21"/>
+          <w:szCs w:val="21"/>
+        </w:rPr>
+        <w:t>=</w:t>
+      </w:r>
+      <w:r>
+        <w:rPr>
+          <w:rFonts w:ascii="Consolas" w:eastAsia="Times New Roman" w:hAnsi="Consolas" w:cs="Times New Roman"/>
+          <w:color w:val="CE9178"/>
+          <w:sz w:val="21"/>
+          <w:szCs w:val="21"/>
+        </w:rPr>
+        <w:t>"image/x-icon"</w:t>
+      </w:r>
+      <w:r>
+        <w:rPr>
+          <w:rFonts w:ascii="Consolas" w:eastAsia="Times New Roman" w:hAnsi="Consolas" w:cs="Times New Roman"/>
+          <w:color w:val="CCCCCC"/>
+          <w:sz w:val="21"/>
+          <w:szCs w:val="21"/>
+        </w:rPr>
+        <w:t xml:space="preserve"> </w:t>
+      </w:r>
+      <w:proofErr w:type="spellStart"/>
+      <w:r>
+        <w:rPr>
+          <w:rFonts w:ascii="Consolas" w:eastAsia="Times New Roman" w:hAnsi="Consolas" w:cs="Times New Roman"/>
+          <w:color w:val="9CDCFE"/>
+          <w:sz w:val="21"/>
+          <w:szCs w:val="21"/>
+        </w:rPr>
+        <w:t>href</w:t>
+      </w:r>
+      <w:proofErr w:type="spellEnd"/>
+      <w:r>
+        <w:rPr>
+          <w:rFonts w:ascii="Consolas" w:eastAsia="Times New Roman" w:hAnsi="Consolas" w:cs="Times New Roman"/>
+          <w:color w:val="CCCCCC"/>
+          <w:sz w:val="21"/>
+          <w:szCs w:val="21"/>
+        </w:rPr>
+        <w:t>=</w:t>
+      </w:r>
+      <w:r>
+        <w:rPr>
+          <w:rFonts w:ascii="Consolas" w:eastAsia="Times New Roman" w:hAnsi="Consolas" w:cs="Times New Roman"/>
+          <w:color w:val="CE9178"/>
+          <w:sz w:val="21"/>
+          <w:szCs w:val="21"/>
+        </w:rPr>
+        <w:t>"</w:t>
+      </w:r>
+      <w:proofErr w:type="spellStart"/>
+      <w:r>
+        <w:rPr>
+          <w:rFonts w:ascii="Consolas" w:eastAsia="Times New Roman" w:hAnsi="Consolas" w:cs="Times New Roman"/>
+          <w:color w:val="CE9178"/>
+          <w:sz w:val="21"/>
+          <w:szCs w:val="21"/>
+        </w:rPr>
+        <w:t>img</w:t>
+      </w:r>
+      <w:proofErr w:type="spellEnd"/>
+      <w:r>
+        <w:rPr>
+          <w:rFonts w:ascii="Consolas" w:eastAsia="Times New Roman" w:hAnsi="Consolas" w:cs="Times New Roman"/>
+          <w:color w:val="CE9178"/>
+          <w:sz w:val="21"/>
+          <w:szCs w:val="21"/>
+        </w:rPr>
+        <w:t>/Fanku.png"</w:t>
+      </w:r>
+      <w:r>
+        <w:rPr>
+          <w:rFonts w:ascii="Consolas" w:eastAsia="Times New Roman" w:hAnsi="Consolas" w:cs="Times New Roman"/>
+          <w:color w:val="808080"/>
+          <w:sz w:val="21"/>
+          <w:szCs w:val="21"/>
+        </w:rPr>
+        <w:t>&gt;</w:t>
+      </w:r>
+    </w:p>
+    <w:p/>
+    <w:p>
+      <w:pPr>
+        <w:rPr>
+          <w:lang w:val="es-419"/>
+        </w:rPr>
+      </w:pPr>
+      <w:proofErr w:type="spellStart"/>
+      <w:r>
+        <w:rPr>
+          <w:b/>
+          <w:lang w:val="es-419"/>
+        </w:rPr>
+        <w:t>rel</w:t>
+      </w:r>
+      <w:proofErr w:type="spellEnd"/>
+      <w:r>
+        <w:rPr>
+          <w:lang w:val="es-419"/>
+        </w:rPr>
+        <w:t xml:space="preserve"> y </w:t>
+      </w:r>
+      <w:proofErr w:type="spellStart"/>
+      <w:r>
+        <w:rPr>
+          <w:b/>
+          <w:lang w:val="es-419"/>
+        </w:rPr>
+        <w:t>type</w:t>
+      </w:r>
+      <w:proofErr w:type="spellEnd"/>
+      <w:r>
+        <w:rPr>
+          <w:lang w:val="es-419"/>
+        </w:rPr>
+        <w:t xml:space="preserve"> van siempre igual</w:t>
+      </w:r>
+      <w:r>
+        <w:rPr>
+          <w:lang w:val="es-419"/>
+        </w:rPr>
+        <w:t>.</w:t>
+      </w:r>
+    </w:p>
+    <w:p>
+      <w:pPr>
+        <w:rPr>
+          <w:b/>
+          <w:lang w:val="es-419"/>
+        </w:rPr>
+      </w:pPr>
+      <w:r>
+        <w:rPr>
+          <w:lang w:val="es-419"/>
+        </w:rPr>
+        <w:t>En ese ejemplo probé con la imagen que uso en GitHub y la tomo por ser .</w:t>
+      </w:r>
+      <w:proofErr w:type="spellStart"/>
+      <w:r>
+        <w:rPr>
+          <w:lang w:val="es-419"/>
+        </w:rPr>
+        <w:t>png</w:t>
+      </w:r>
+      <w:proofErr w:type="spellEnd"/>
+      <w:r>
+        <w:rPr>
+          <w:lang w:val="es-419"/>
+        </w:rPr>
+        <w:t xml:space="preserve">, averiguar un poco más del tema, ya que me gustaría modificarla para que sea redonda y de momento no sé cómo se modifica un </w:t>
+      </w:r>
+      <w:r>
+        <w:rPr>
+          <w:b/>
+          <w:lang w:val="es-419"/>
+        </w:rPr>
+        <w:t>link</w:t>
+      </w:r>
+      <w:r>
+        <w:rPr>
+          <w:lang w:val="es-419"/>
+        </w:rPr>
+        <w:t xml:space="preserve"> del</w:t>
+      </w:r>
+      <w:r>
+        <w:rPr>
+          <w:b/>
+          <w:lang w:val="es-419"/>
+        </w:rPr>
+        <w:t xml:space="preserve"> head</w:t>
+      </w:r>
+      <w:r>
+        <w:rPr>
+          <w:b/>
+          <w:lang w:val="es-419"/>
+        </w:rPr>
+        <w:t>.</w:t>
+      </w:r>
+    </w:p>
+    <w:p>
+      <w:pPr>
+        <w:rPr>
+          <w:b/>
+          <w:color w:val="FF0000"/>
+          <w:lang w:val="es-419"/>
+        </w:rPr>
+      </w:pPr>
+      <w:r>
+        <w:rPr>
+          <w:b/>
+          <w:lang w:val="es-419"/>
+        </w:rPr>
+        <w:t xml:space="preserve">Escribí tu respuesta: </w:t>
+      </w:r>
+      <w:r>
+        <w:rPr>
+          <w:b/>
+          <w:color w:val="FF0000"/>
+          <w:lang w:val="es-419"/>
+        </w:rPr>
+        <w:t>…</w:t>
+      </w:r>
+    </w:p>
+    <w:p>
+      <w:pPr>
+        <w:rPr>
+          <w:lang w:val="es-419"/>
+        </w:rPr>
+      </w:pPr>
+    </w:p>
+    <w:p>
+      <w:pPr>
+        <w:rPr>
+          <w:lang w:val="es-419"/>
+        </w:rPr>
+      </w:pPr>
+    </w:p>
+    <w:p>
+      <w:pPr>
+        <w:rPr>
+          <w:lang w:val="es-419"/>
+        </w:rPr>
+      </w:pPr>
+    </w:p>
+    <w:p>
+      <w:pPr>
+        <w:rPr>
+          <w:lang w:val="es-419"/>
+        </w:rPr>
+      </w:pPr>
+      <w:r>
+        <w:rPr>
+          <w:lang w:val="es-419"/>
+        </w:rPr>
+        <w:t>HACER IMÁGENES REDONDAS</w:t>
+      </w:r>
+    </w:p>
+    <w:p>
+      <w:pPr>
+        <w:shd w:val="clear" w:color="auto" w:fill="1F1F1F"/>
+        <w:spacing w:after="0" w:line="285" w:lineRule="atLeast"/>
+        <w:rPr>
+          <w:rFonts w:ascii="Consolas" w:eastAsia="Times New Roman" w:hAnsi="Consolas" w:cs="Times New Roman"/>
+          <w:color w:val="CCCCCC"/>
+          <w:sz w:val="21"/>
+          <w:szCs w:val="21"/>
+        </w:rPr>
+      </w:pPr>
+      <w:r>
+        <w:rPr>
+          <w:rFonts w:ascii="Consolas" w:eastAsia="Times New Roman" w:hAnsi="Consolas" w:cs="Times New Roman"/>
+          <w:color w:val="9CDCFE"/>
+          <w:sz w:val="21"/>
+          <w:szCs w:val="21"/>
+        </w:rPr>
+        <w:t>class</w:t>
+      </w:r>
+      <w:r>
+        <w:rPr>
+          <w:rFonts w:ascii="Consolas" w:eastAsia="Times New Roman" w:hAnsi="Consolas" w:cs="Times New Roman"/>
+          <w:color w:val="CCCCCC"/>
+          <w:sz w:val="21"/>
+          <w:szCs w:val="21"/>
+        </w:rPr>
+        <w:t>=</w:t>
+      </w:r>
+      <w:r>
+        <w:rPr>
+          <w:rFonts w:ascii="Consolas" w:eastAsia="Times New Roman" w:hAnsi="Consolas" w:cs="Times New Roman"/>
+          <w:color w:val="CE9178"/>
+          <w:sz w:val="21"/>
+          <w:szCs w:val="21"/>
+        </w:rPr>
+        <w:t>"rounded-circle"</w:t>
+      </w:r>
+    </w:p>
+    <w:p>
+      <w:pPr>
+        <w:rPr>
+          <w:lang w:val="es-419"/>
+        </w:rPr>
+      </w:pPr>
+      <w:r>
+        <w:rPr>
+          <w:lang w:val="es-419"/>
+        </w:rPr>
+        <w:t xml:space="preserve">es como un </w:t>
+      </w:r>
+      <w:proofErr w:type="spellStart"/>
+      <w:r>
+        <w:rPr>
+          <w:lang w:val="es-419"/>
+        </w:rPr>
+        <w:t>border-radius</w:t>
+      </w:r>
+      <w:proofErr w:type="spellEnd"/>
+      <w:r>
+        <w:rPr>
+          <w:lang w:val="es-419"/>
+        </w:rPr>
+        <w:t>: 50%;</w:t>
       </w:r>
       <w:bookmarkStart w:id="0" w:name="_GoBack"/>
       <w:bookmarkEnd w:id="0"/>
-      <w:r>
-        <w:rPr>
-          <w:lang w:val="es-419"/>
-        </w:rPr>
-        <w:t>reverse</w:t>
-      </w:r>
-    </w:p>
-    <w:p>
-      <w:pPr>
-        <w:rPr>
-          <w:lang w:val="es-419"/>
-        </w:rPr>
-      </w:pPr>
-    </w:p>
-    <w:p>
-      <w:pPr>
-        <w:rPr>
-          <w:lang w:val="es-419"/>
-        </w:rPr>
-      </w:pPr>
     </w:p>
     <w:sectPr>
       <w:pgSz w:w="12240" w:h="15840"/>

</xml_diff>